<commit_message>
add I am zhihao
</commit_message>
<xml_diff>
--- a/Homework/2016-7-12.docx
+++ b/Homework/2016-7-12.docx
@@ -880,6 +880,25 @@
           <w:lang w:val="en-US" w:eastAsia="zh-CN"/>
         </w:rPr>
         <w:t>请模拟这龟田太郎和东野坤吾的一天，输出相应的行为，要求良好的代码风格与清晰的注释。</w:t>
+      </w:r>
+    </w:p>
+    <w:p>
+      <w:pPr>
+        <w:numPr>
+          <w:ilvl w:val="0"/>
+          <w:numId w:val="0"/>
+        </w:numPr>
+        <w:rPr>
+          <w:rFonts w:hint="eastAsia"/>
+          <w:lang w:val="en-US" w:eastAsia="zh-CN"/>
+        </w:rPr>
+      </w:pPr>
+      <w:r>
+        <w:rPr>
+          <w:rFonts w:hint="eastAsia"/>
+          <w:lang w:val="en-US" w:eastAsia="zh-CN"/>
+        </w:rPr>
+        <w:t>我是智豪</w:t>
       </w:r>
       <w:bookmarkStart w:id="0" w:name="_GoBack"/>
       <w:bookmarkEnd w:id="0"/>

</xml_diff>